<commit_message>
Committing changes before reverting Added instructions to Grilled Chicken Sandwich
</commit_message>
<xml_diff>
--- a/Lab Submission.docx
+++ b/Lab Submission.docx
@@ -213,7 +213,23 @@
           <w:sz w:val="18"/>
           <w:szCs w:val="18"/>
         </w:rPr>
-        <w:t xml:space="preserve">smoother, faster and </w:t>
+        <w:t xml:space="preserve">smoother, </w:t>
+      </w:r>
+      <w:proofErr w:type="gramStart"/>
+      <w:r>
+        <w:rPr>
+          <w:sz w:val="18"/>
+          <w:szCs w:val="18"/>
+        </w:rPr>
+        <w:t>faster</w:t>
+      </w:r>
+      <w:proofErr w:type="gramEnd"/>
+      <w:r>
+        <w:rPr>
+          <w:sz w:val="18"/>
+          <w:szCs w:val="18"/>
+        </w:rPr>
+        <w:t xml:space="preserve"> and </w:t>
       </w:r>
       <w:r>
         <w:rPr>
@@ -271,6 +287,469 @@
           <w14:ligatures w14:val="none"/>
         </w:rPr>
         <w:t>How do you undo a commit (i.e., explain how to use git revert)?</w:t>
+      </w:r>
+      <w:r>
+        <w:rPr>
+          <w:rFonts w:ascii="Calibri" w:eastAsia="Times New Roman" w:hAnsi="Calibri" w:cs="Calibri"/>
+          <w:color w:val="202122"/>
+          <w:spacing w:val="3"/>
+          <w:kern w:val="0"/>
+          <w14:ligatures w14:val="none"/>
+        </w:rPr>
+        <w:br/>
+      </w:r>
+      <w:r>
+        <w:rPr>
+          <w:rFonts w:ascii="Calibri" w:eastAsia="Times New Roman" w:hAnsi="Calibri" w:cs="Calibri"/>
+          <w:color w:val="202122"/>
+          <w:spacing w:val="3"/>
+          <w:kern w:val="0"/>
+          <w14:ligatures w14:val="none"/>
+        </w:rPr>
+        <w:t>The git revert command is used to undo the previous commit.</w:t>
+      </w:r>
+      <w:r>
+        <w:rPr>
+          <w:rFonts w:ascii="Calibri" w:eastAsia="Times New Roman" w:hAnsi="Calibri" w:cs="Calibri"/>
+          <w:color w:val="202122"/>
+          <w:spacing w:val="3"/>
+          <w:kern w:val="0"/>
+          <w14:ligatures w14:val="none"/>
+        </w:rPr>
+        <w:br/>
+        <w:t>This command undoes a change made in the previous or specific commit.</w:t>
+      </w:r>
+      <w:r>
+        <w:rPr>
+          <w:rFonts w:ascii="Calibri" w:eastAsia="Times New Roman" w:hAnsi="Calibri" w:cs="Calibri"/>
+          <w:color w:val="202122"/>
+          <w:spacing w:val="3"/>
+          <w:kern w:val="0"/>
+          <w14:ligatures w14:val="none"/>
+        </w:rPr>
+        <w:br/>
+        <w:t xml:space="preserve">Thus it not only helps to restore the changes to the project but also preserves the commit history for future reference. To use </w:t>
+      </w:r>
+      <w:proofErr w:type="gramStart"/>
+      <w:r>
+        <w:rPr>
+          <w:rFonts w:ascii="Calibri" w:eastAsia="Times New Roman" w:hAnsi="Calibri" w:cs="Calibri"/>
+          <w:color w:val="202122"/>
+          <w:spacing w:val="3"/>
+          <w:kern w:val="0"/>
+          <w14:ligatures w14:val="none"/>
+        </w:rPr>
+        <w:t>git</w:t>
+      </w:r>
+      <w:proofErr w:type="gramEnd"/>
+      <w:r>
+        <w:rPr>
+          <w:rFonts w:ascii="Calibri" w:eastAsia="Times New Roman" w:hAnsi="Calibri" w:cs="Calibri"/>
+          <w:color w:val="202122"/>
+          <w:spacing w:val="3"/>
+          <w:kern w:val="0"/>
+          <w14:ligatures w14:val="none"/>
+        </w:rPr>
+        <w:t xml:space="preserve"> revert, we need to identify the commit hash</w:t>
+      </w:r>
+      <w:r>
+        <w:rPr>
+          <w:rFonts w:ascii="Calibri" w:eastAsia="Times New Roman" w:hAnsi="Calibri" w:cs="Calibri"/>
+          <w:color w:val="202122"/>
+          <w:spacing w:val="3"/>
+          <w:kern w:val="0"/>
+          <w14:ligatures w14:val="none"/>
+        </w:rPr>
+        <w:br/>
+      </w:r>
+      <w:r>
+        <w:rPr>
+          <w:rFonts w:ascii="Calibri" w:eastAsia="Times New Roman" w:hAnsi="Calibri" w:cs="Calibri"/>
+          <w:color w:val="202122"/>
+          <w:spacing w:val="3"/>
+          <w:kern w:val="0"/>
+          <w14:ligatures w14:val="none"/>
+        </w:rPr>
+        <w:br/>
+        <w:t>for e.g.  “</w:t>
+      </w:r>
+      <w:r>
+        <w:rPr>
+          <w:rFonts w:ascii="Calibri" w:eastAsia="Times New Roman" w:hAnsi="Calibri" w:cs="Calibri"/>
+          <w:color w:val="202122"/>
+          <w:spacing w:val="3"/>
+          <w:kern w:val="0"/>
+          <w14:ligatures w14:val="none"/>
+        </w:rPr>
+        <w:t>c06bd5db5f9210306e956410ba96620cb3083125</w:t>
+      </w:r>
+      <w:r>
+        <w:rPr>
+          <w:rFonts w:ascii="Calibri" w:eastAsia="Times New Roman" w:hAnsi="Calibri" w:cs="Calibri"/>
+          <w:color w:val="202122"/>
+          <w:spacing w:val="3"/>
+          <w:kern w:val="0"/>
+          <w14:ligatures w14:val="none"/>
+        </w:rPr>
+        <w:t>” is the hash for the commit “</w:t>
+      </w:r>
+      <w:r>
+        <w:rPr>
+          <w:rFonts w:ascii="Calibri" w:eastAsia="Times New Roman" w:hAnsi="Calibri" w:cs="Calibri"/>
+          <w:color w:val="202122"/>
+          <w:spacing w:val="3"/>
+          <w:kern w:val="0"/>
+          <w14:ligatures w14:val="none"/>
+        </w:rPr>
+        <w:t xml:space="preserve">Added mint to lime </w:t>
+      </w:r>
+      <w:proofErr w:type="spellStart"/>
+      <w:r>
+        <w:rPr>
+          <w:rFonts w:ascii="Calibri" w:eastAsia="Times New Roman" w:hAnsi="Calibri" w:cs="Calibri"/>
+          <w:color w:val="202122"/>
+          <w:spacing w:val="3"/>
+          <w:kern w:val="0"/>
+          <w14:ligatures w14:val="none"/>
+        </w:rPr>
+        <w:t>sda</w:t>
+      </w:r>
+      <w:proofErr w:type="spellEnd"/>
+      <w:r>
+        <w:rPr>
+          <w:rFonts w:ascii="Calibri" w:eastAsia="Times New Roman" w:hAnsi="Calibri" w:cs="Calibri"/>
+          <w:color w:val="202122"/>
+          <w:spacing w:val="3"/>
+          <w:kern w:val="0"/>
+          <w14:ligatures w14:val="none"/>
+        </w:rPr>
+        <w:t xml:space="preserve"> recipe</w:t>
+      </w:r>
+      <w:r>
+        <w:rPr>
+          <w:rFonts w:ascii="Calibri" w:eastAsia="Times New Roman" w:hAnsi="Calibri" w:cs="Calibri"/>
+          <w:color w:val="202122"/>
+          <w:spacing w:val="3"/>
+          <w:kern w:val="0"/>
+          <w14:ligatures w14:val="none"/>
+        </w:rPr>
+        <w:t xml:space="preserve">” Here the comment description is not correct. </w:t>
+      </w:r>
+      <w:r>
+        <w:rPr>
+          <w:rFonts w:ascii="Calibri" w:eastAsia="Times New Roman" w:hAnsi="Calibri" w:cs="Calibri"/>
+          <w:color w:val="202122"/>
+          <w:spacing w:val="3"/>
+          <w:kern w:val="0"/>
+          <w14:ligatures w14:val="none"/>
+        </w:rPr>
+        <w:br/>
+      </w:r>
+      <w:r>
+        <w:rPr>
+          <w:rFonts w:ascii="Calibri" w:eastAsia="Times New Roman" w:hAnsi="Calibri" w:cs="Calibri"/>
+          <w:noProof/>
+          <w:color w:val="202122"/>
+          <w:spacing w:val="3"/>
+          <w:kern w:val="0"/>
+        </w:rPr>
+        <w:drawing>
+          <wp:inline distT="0" distB="0" distL="0" distR="0" wp14:anchorId="4CF03EE1" wp14:editId="0EDDC10B">
+            <wp:extent cx="1994263" cy="2833329"/>
+            <wp:effectExtent l="0" t="0" r="0" b="0"/>
+            <wp:docPr id="223225476" name="Picture 1" descr="A screenshot of a computer program&#10;&#10;Description automatically generated"/>
+            <wp:cNvGraphicFramePr>
+              <a:graphicFrameLocks xmlns:a="http://schemas.openxmlformats.org/drawingml/2006/main" noChangeAspect="1"/>
+            </wp:cNvGraphicFramePr>
+            <a:graphic xmlns:a="http://schemas.openxmlformats.org/drawingml/2006/main">
+              <a:graphicData uri="http://schemas.openxmlformats.org/drawingml/2006/picture">
+                <pic:pic xmlns:pic="http://schemas.openxmlformats.org/drawingml/2006/picture">
+                  <pic:nvPicPr>
+                    <pic:cNvPr id="223225476" name="Picture 1" descr="A screenshot of a computer program&#10;&#10;Description automatically generated"/>
+                    <pic:cNvPicPr/>
+                  </pic:nvPicPr>
+                  <pic:blipFill>
+                    <a:blip r:embed="rId5" cstate="print">
+                      <a:extLst>
+                        <a:ext uri="{28A0092B-C50C-407E-A947-70E740481C1C}">
+                          <a14:useLocalDpi xmlns:a14="http://schemas.microsoft.com/office/drawing/2010/main" val="0"/>
+                        </a:ext>
+                      </a:extLst>
+                    </a:blip>
+                    <a:stretch>
+                      <a:fillRect/>
+                    </a:stretch>
+                  </pic:blipFill>
+                  <pic:spPr>
+                    <a:xfrm>
+                      <a:off x="0" y="0"/>
+                      <a:ext cx="1999985" cy="2841459"/>
+                    </a:xfrm>
+                    <a:prstGeom prst="rect">
+                      <a:avLst/>
+                    </a:prstGeom>
+                  </pic:spPr>
+                </pic:pic>
+              </a:graphicData>
+            </a:graphic>
+          </wp:inline>
+        </w:drawing>
+      </w:r>
+      <w:r>
+        <w:rPr>
+          <w:rFonts w:ascii="Calibri" w:eastAsia="Times New Roman" w:hAnsi="Calibri" w:cs="Calibri"/>
+          <w:color w:val="202122"/>
+          <w:spacing w:val="3"/>
+          <w:kern w:val="0"/>
+          <w14:ligatures w14:val="none"/>
+        </w:rPr>
+        <w:br/>
+      </w:r>
+      <w:proofErr w:type="gramStart"/>
+      <w:r>
+        <w:rPr>
+          <w:rFonts w:ascii="Calibri" w:eastAsia="Times New Roman" w:hAnsi="Calibri" w:cs="Calibri"/>
+          <w:color w:val="202122"/>
+          <w:spacing w:val="3"/>
+          <w:kern w:val="0"/>
+          <w14:ligatures w14:val="none"/>
+        </w:rPr>
+        <w:t>So</w:t>
+      </w:r>
+      <w:proofErr w:type="gramEnd"/>
+      <w:r>
+        <w:rPr>
+          <w:rFonts w:ascii="Calibri" w:eastAsia="Times New Roman" w:hAnsi="Calibri" w:cs="Calibri"/>
+          <w:color w:val="202122"/>
+          <w:spacing w:val="3"/>
+          <w:kern w:val="0"/>
+          <w14:ligatures w14:val="none"/>
+        </w:rPr>
+        <w:t xml:space="preserve"> I can undo this commit by using the command git revert&lt;</w:t>
+      </w:r>
+      <w:r>
+        <w:rPr>
+          <w:rFonts w:ascii="Calibri" w:eastAsia="Times New Roman" w:hAnsi="Calibri" w:cs="Calibri"/>
+          <w:color w:val="202122"/>
+          <w:spacing w:val="3"/>
+          <w:kern w:val="0"/>
+          <w14:ligatures w14:val="none"/>
+        </w:rPr>
+        <w:t xml:space="preserve"> </w:t>
+      </w:r>
+      <w:r>
+        <w:rPr>
+          <w:rFonts w:ascii="Calibri" w:eastAsia="Times New Roman" w:hAnsi="Calibri" w:cs="Calibri"/>
+          <w:color w:val="202122"/>
+          <w:spacing w:val="3"/>
+          <w:kern w:val="0"/>
+          <w14:ligatures w14:val="none"/>
+        </w:rPr>
+        <w:t>c06bd5db5f9210306e956410ba96620cb3083125</w:t>
+      </w:r>
+      <w:r>
+        <w:rPr>
+          <w:rFonts w:ascii="Calibri" w:eastAsia="Times New Roman" w:hAnsi="Calibri" w:cs="Calibri"/>
+          <w:color w:val="202122"/>
+          <w:spacing w:val="3"/>
+          <w:kern w:val="0"/>
+          <w14:ligatures w14:val="none"/>
+        </w:rPr>
+        <w:t>&gt;</w:t>
+      </w:r>
+    </w:p>
+    <w:p>
+      <w:pPr>
+        <w:pStyle w:val="ListParagraph"/>
+        <w:numPr>
+          <w:ilvl w:val="0"/>
+          <w:numId w:val="2"/>
+        </w:numPr>
+        <w:shd w:val="clear" w:color="auto" w:fill="FFFFFF"/>
+        <w:spacing w:before="100" w:beforeAutospacing="1" w:after="100" w:afterAutospacing="1"/>
+        <w:ind w:left="284" w:hanging="284"/>
+        <w:rPr>
+          <w:rFonts w:ascii="Calibri" w:eastAsia="Times New Roman" w:hAnsi="Calibri" w:cs="Calibri"/>
+          <w:color w:val="202122"/>
+          <w:spacing w:val="3"/>
+          <w:kern w:val="0"/>
+          <w14:ligatures w14:val="none"/>
+        </w:rPr>
+      </w:pPr>
+    </w:p>
+    <w:p>
+      <w:pPr>
+        <w:pStyle w:val="ListParagraph"/>
+        <w:numPr>
+          <w:ilvl w:val="0"/>
+          <w:numId w:val="2"/>
+        </w:numPr>
+        <w:shd w:val="clear" w:color="auto" w:fill="FFFFFF"/>
+        <w:spacing w:before="100" w:beforeAutospacing="1" w:after="100" w:afterAutospacing="1"/>
+        <w:ind w:left="284" w:hanging="284"/>
+        <w:rPr>
+          <w:rFonts w:ascii="Calibri" w:eastAsia="Times New Roman" w:hAnsi="Calibri" w:cs="Calibri"/>
+          <w:color w:val="202122"/>
+          <w:spacing w:val="3"/>
+          <w:kern w:val="0"/>
+          <w14:ligatures w14:val="none"/>
+        </w:rPr>
+      </w:pPr>
+    </w:p>
+    <w:p>
+      <w:pPr>
+        <w:pStyle w:val="ListParagraph"/>
+        <w:numPr>
+          <w:ilvl w:val="0"/>
+          <w:numId w:val="2"/>
+        </w:numPr>
+        <w:shd w:val="clear" w:color="auto" w:fill="FFFFFF"/>
+        <w:spacing w:before="100" w:beforeAutospacing="1" w:after="100" w:afterAutospacing="1"/>
+        <w:ind w:left="284" w:hanging="284"/>
+        <w:rPr>
+          <w:rFonts w:ascii="Calibri" w:eastAsia="Times New Roman" w:hAnsi="Calibri" w:cs="Calibri"/>
+          <w:color w:val="202122"/>
+          <w:spacing w:val="3"/>
+          <w:kern w:val="0"/>
+          <w14:ligatures w14:val="none"/>
+        </w:rPr>
+      </w:pPr>
+      <w:r>
+        <w:rPr>
+          <w:rFonts w:ascii="Calibri" w:eastAsia="Times New Roman" w:hAnsi="Calibri" w:cs="Calibri"/>
+          <w:color w:val="202122"/>
+          <w:spacing w:val="3"/>
+          <w:kern w:val="0"/>
+          <w14:ligatures w14:val="none"/>
+        </w:rPr>
+        <w:br/>
+      </w:r>
+      <w:r>
+        <w:rPr>
+          <w:rFonts w:ascii="Calibri" w:eastAsia="Times New Roman" w:hAnsi="Calibri" w:cs="Calibri"/>
+          <w:color w:val="202122"/>
+          <w:spacing w:val="3"/>
+          <w:kern w:val="0"/>
+          <w14:ligatures w14:val="none"/>
+        </w:rPr>
+        <w:br/>
+      </w:r>
+      <w:r>
+        <w:rPr>
+          <w:rFonts w:ascii="Calibri" w:eastAsia="Times New Roman" w:hAnsi="Calibri" w:cs="Calibri"/>
+          <w:color w:val="202122"/>
+          <w:spacing w:val="3"/>
+          <w:kern w:val="0"/>
+          <w14:ligatures w14:val="none"/>
+        </w:rPr>
+        <w:br/>
+      </w:r>
+      <w:r>
+        <w:rPr>
+          <w:rFonts w:ascii="Segoe UI" w:hAnsi="Segoe UI" w:cs="Segoe UI"/>
+          <w:color w:val="D1D5DB"/>
+          <w:shd w:val="clear" w:color="auto" w:fill="343541"/>
+        </w:rPr>
+        <w:t xml:space="preserve">To undo a commit in Git, you can use the </w:t>
+      </w:r>
+      <w:r>
+        <w:rPr>
+          <w:rStyle w:val="HTMLCode"/>
+          <w:rFonts w:ascii="Monaco" w:eastAsiaTheme="minorHAnsi" w:hAnsi="Monaco"/>
+          <w:b/>
+          <w:bCs/>
+          <w:sz w:val="21"/>
+          <w:szCs w:val="21"/>
+          <w:bdr w:val="single" w:sz="2" w:space="0" w:color="D9D9E3" w:frame="1"/>
+          <w:shd w:val="clear" w:color="auto" w:fill="343541"/>
+        </w:rPr>
+        <w:t>git revert</w:t>
+      </w:r>
+      <w:r>
+        <w:rPr>
+          <w:rFonts w:ascii="Segoe UI" w:hAnsi="Segoe UI" w:cs="Segoe UI"/>
+          <w:color w:val="D1D5DB"/>
+          <w:shd w:val="clear" w:color="auto" w:fill="343541"/>
+        </w:rPr>
+        <w:t xml:space="preserve"> command. This command creates a new commit that undoes the changes made in a specific commit while preserving the commit history. To use </w:t>
+      </w:r>
+      <w:proofErr w:type="gramStart"/>
+      <w:r>
+        <w:rPr>
+          <w:rStyle w:val="HTMLCode"/>
+          <w:rFonts w:ascii="Monaco" w:eastAsiaTheme="minorHAnsi" w:hAnsi="Monaco"/>
+          <w:b/>
+          <w:bCs/>
+          <w:sz w:val="21"/>
+          <w:szCs w:val="21"/>
+          <w:bdr w:val="single" w:sz="2" w:space="0" w:color="D9D9E3" w:frame="1"/>
+          <w:shd w:val="clear" w:color="auto" w:fill="343541"/>
+        </w:rPr>
+        <w:t>git</w:t>
+      </w:r>
+      <w:proofErr w:type="gramEnd"/>
+      <w:r>
+        <w:rPr>
+          <w:rStyle w:val="HTMLCode"/>
+          <w:rFonts w:ascii="Monaco" w:eastAsiaTheme="minorHAnsi" w:hAnsi="Monaco"/>
+          <w:b/>
+          <w:bCs/>
+          <w:sz w:val="21"/>
+          <w:szCs w:val="21"/>
+          <w:bdr w:val="single" w:sz="2" w:space="0" w:color="D9D9E3" w:frame="1"/>
+          <w:shd w:val="clear" w:color="auto" w:fill="343541"/>
+        </w:rPr>
+        <w:t xml:space="preserve"> revert</w:t>
+      </w:r>
+      <w:r>
+        <w:rPr>
+          <w:rFonts w:ascii="Segoe UI" w:hAnsi="Segoe UI" w:cs="Segoe UI"/>
+          <w:color w:val="D1D5DB"/>
+          <w:shd w:val="clear" w:color="auto" w:fill="343541"/>
+        </w:rPr>
+        <w:t xml:space="preserve">, first, identify the commit hash you want to revert to using </w:t>
+      </w:r>
+      <w:r>
+        <w:rPr>
+          <w:rStyle w:val="HTMLCode"/>
+          <w:rFonts w:ascii="Monaco" w:eastAsiaTheme="minorHAnsi" w:hAnsi="Monaco"/>
+          <w:b/>
+          <w:bCs/>
+          <w:sz w:val="21"/>
+          <w:szCs w:val="21"/>
+          <w:bdr w:val="single" w:sz="2" w:space="0" w:color="D9D9E3" w:frame="1"/>
+          <w:shd w:val="clear" w:color="auto" w:fill="343541"/>
+        </w:rPr>
+        <w:t>git log</w:t>
+      </w:r>
+      <w:r>
+        <w:rPr>
+          <w:rFonts w:ascii="Segoe UI" w:hAnsi="Segoe UI" w:cs="Segoe UI"/>
+          <w:color w:val="D1D5DB"/>
+          <w:shd w:val="clear" w:color="auto" w:fill="343541"/>
+        </w:rPr>
+        <w:t xml:space="preserve">. Then, run </w:t>
+      </w:r>
+      <w:r>
+        <w:rPr>
+          <w:rStyle w:val="HTMLCode"/>
+          <w:rFonts w:ascii="Monaco" w:eastAsiaTheme="minorHAnsi" w:hAnsi="Monaco"/>
+          <w:b/>
+          <w:bCs/>
+          <w:sz w:val="21"/>
+          <w:szCs w:val="21"/>
+          <w:bdr w:val="single" w:sz="2" w:space="0" w:color="D9D9E3" w:frame="1"/>
+          <w:shd w:val="clear" w:color="auto" w:fill="343541"/>
+        </w:rPr>
+        <w:t>git revert &lt;commit-hash&gt;</w:t>
+      </w:r>
+      <w:r>
+        <w:rPr>
+          <w:rFonts w:ascii="Segoe UI" w:hAnsi="Segoe UI" w:cs="Segoe UI"/>
+          <w:color w:val="D1D5DB"/>
+          <w:shd w:val="clear" w:color="auto" w:fill="343541"/>
+        </w:rPr>
+        <w:t>. The command opens a text editor where you can add a revert commit message. Finally, save and close the text editor, and Git will create a new commit that effectively undoes the changes introduced by the specified commit.</w:t>
       </w:r>
     </w:p>
     <w:p>

</xml_diff>

<commit_message>
Revert "Committing changes before reverting Added instructions to Grilled Chicken Sandwich"
This reverts commit 9eed78efb613218e9b03014b64086aaeb20e9a51.
</commit_message>
<xml_diff>
--- a/Lab Submission.docx
+++ b/Lab Submission.docx
@@ -213,23 +213,7 @@
           <w:sz w:val="18"/>
           <w:szCs w:val="18"/>
         </w:rPr>
-        <w:t xml:space="preserve">smoother, </w:t>
-      </w:r>
-      <w:proofErr w:type="gramStart"/>
-      <w:r>
-        <w:rPr>
-          <w:sz w:val="18"/>
-          <w:szCs w:val="18"/>
-        </w:rPr>
-        <w:t>faster</w:t>
-      </w:r>
-      <w:proofErr w:type="gramEnd"/>
-      <w:r>
-        <w:rPr>
-          <w:sz w:val="18"/>
-          <w:szCs w:val="18"/>
-        </w:rPr>
-        <w:t xml:space="preserve"> and </w:t>
+        <w:t xml:space="preserve">smoother, faster and </w:t>
       </w:r>
       <w:r>
         <w:rPr>
@@ -287,469 +271,6 @@
           <w14:ligatures w14:val="none"/>
         </w:rPr>
         <w:t>How do you undo a commit (i.e., explain how to use git revert)?</w:t>
-      </w:r>
-      <w:r>
-        <w:rPr>
-          <w:rFonts w:ascii="Calibri" w:eastAsia="Times New Roman" w:hAnsi="Calibri" w:cs="Calibri"/>
-          <w:color w:val="202122"/>
-          <w:spacing w:val="3"/>
-          <w:kern w:val="0"/>
-          <w14:ligatures w14:val="none"/>
-        </w:rPr>
-        <w:br/>
-      </w:r>
-      <w:r>
-        <w:rPr>
-          <w:rFonts w:ascii="Calibri" w:eastAsia="Times New Roman" w:hAnsi="Calibri" w:cs="Calibri"/>
-          <w:color w:val="202122"/>
-          <w:spacing w:val="3"/>
-          <w:kern w:val="0"/>
-          <w14:ligatures w14:val="none"/>
-        </w:rPr>
-        <w:t>The git revert command is used to undo the previous commit.</w:t>
-      </w:r>
-      <w:r>
-        <w:rPr>
-          <w:rFonts w:ascii="Calibri" w:eastAsia="Times New Roman" w:hAnsi="Calibri" w:cs="Calibri"/>
-          <w:color w:val="202122"/>
-          <w:spacing w:val="3"/>
-          <w:kern w:val="0"/>
-          <w14:ligatures w14:val="none"/>
-        </w:rPr>
-        <w:br/>
-        <w:t>This command undoes a change made in the previous or specific commit.</w:t>
-      </w:r>
-      <w:r>
-        <w:rPr>
-          <w:rFonts w:ascii="Calibri" w:eastAsia="Times New Roman" w:hAnsi="Calibri" w:cs="Calibri"/>
-          <w:color w:val="202122"/>
-          <w:spacing w:val="3"/>
-          <w:kern w:val="0"/>
-          <w14:ligatures w14:val="none"/>
-        </w:rPr>
-        <w:br/>
-        <w:t xml:space="preserve">Thus it not only helps to restore the changes to the project but also preserves the commit history for future reference. To use </w:t>
-      </w:r>
-      <w:proofErr w:type="gramStart"/>
-      <w:r>
-        <w:rPr>
-          <w:rFonts w:ascii="Calibri" w:eastAsia="Times New Roman" w:hAnsi="Calibri" w:cs="Calibri"/>
-          <w:color w:val="202122"/>
-          <w:spacing w:val="3"/>
-          <w:kern w:val="0"/>
-          <w14:ligatures w14:val="none"/>
-        </w:rPr>
-        <w:t>git</w:t>
-      </w:r>
-      <w:proofErr w:type="gramEnd"/>
-      <w:r>
-        <w:rPr>
-          <w:rFonts w:ascii="Calibri" w:eastAsia="Times New Roman" w:hAnsi="Calibri" w:cs="Calibri"/>
-          <w:color w:val="202122"/>
-          <w:spacing w:val="3"/>
-          <w:kern w:val="0"/>
-          <w14:ligatures w14:val="none"/>
-        </w:rPr>
-        <w:t xml:space="preserve"> revert, we need to identify the commit hash</w:t>
-      </w:r>
-      <w:r>
-        <w:rPr>
-          <w:rFonts w:ascii="Calibri" w:eastAsia="Times New Roman" w:hAnsi="Calibri" w:cs="Calibri"/>
-          <w:color w:val="202122"/>
-          <w:spacing w:val="3"/>
-          <w:kern w:val="0"/>
-          <w14:ligatures w14:val="none"/>
-        </w:rPr>
-        <w:br/>
-      </w:r>
-      <w:r>
-        <w:rPr>
-          <w:rFonts w:ascii="Calibri" w:eastAsia="Times New Roman" w:hAnsi="Calibri" w:cs="Calibri"/>
-          <w:color w:val="202122"/>
-          <w:spacing w:val="3"/>
-          <w:kern w:val="0"/>
-          <w14:ligatures w14:val="none"/>
-        </w:rPr>
-        <w:br/>
-        <w:t>for e.g.  “</w:t>
-      </w:r>
-      <w:r>
-        <w:rPr>
-          <w:rFonts w:ascii="Calibri" w:eastAsia="Times New Roman" w:hAnsi="Calibri" w:cs="Calibri"/>
-          <w:color w:val="202122"/>
-          <w:spacing w:val="3"/>
-          <w:kern w:val="0"/>
-          <w14:ligatures w14:val="none"/>
-        </w:rPr>
-        <w:t>c06bd5db5f9210306e956410ba96620cb3083125</w:t>
-      </w:r>
-      <w:r>
-        <w:rPr>
-          <w:rFonts w:ascii="Calibri" w:eastAsia="Times New Roman" w:hAnsi="Calibri" w:cs="Calibri"/>
-          <w:color w:val="202122"/>
-          <w:spacing w:val="3"/>
-          <w:kern w:val="0"/>
-          <w14:ligatures w14:val="none"/>
-        </w:rPr>
-        <w:t>” is the hash for the commit “</w:t>
-      </w:r>
-      <w:r>
-        <w:rPr>
-          <w:rFonts w:ascii="Calibri" w:eastAsia="Times New Roman" w:hAnsi="Calibri" w:cs="Calibri"/>
-          <w:color w:val="202122"/>
-          <w:spacing w:val="3"/>
-          <w:kern w:val="0"/>
-          <w14:ligatures w14:val="none"/>
-        </w:rPr>
-        <w:t xml:space="preserve">Added mint to lime </w:t>
-      </w:r>
-      <w:proofErr w:type="spellStart"/>
-      <w:r>
-        <w:rPr>
-          <w:rFonts w:ascii="Calibri" w:eastAsia="Times New Roman" w:hAnsi="Calibri" w:cs="Calibri"/>
-          <w:color w:val="202122"/>
-          <w:spacing w:val="3"/>
-          <w:kern w:val="0"/>
-          <w14:ligatures w14:val="none"/>
-        </w:rPr>
-        <w:t>sda</w:t>
-      </w:r>
-      <w:proofErr w:type="spellEnd"/>
-      <w:r>
-        <w:rPr>
-          <w:rFonts w:ascii="Calibri" w:eastAsia="Times New Roman" w:hAnsi="Calibri" w:cs="Calibri"/>
-          <w:color w:val="202122"/>
-          <w:spacing w:val="3"/>
-          <w:kern w:val="0"/>
-          <w14:ligatures w14:val="none"/>
-        </w:rPr>
-        <w:t xml:space="preserve"> recipe</w:t>
-      </w:r>
-      <w:r>
-        <w:rPr>
-          <w:rFonts w:ascii="Calibri" w:eastAsia="Times New Roman" w:hAnsi="Calibri" w:cs="Calibri"/>
-          <w:color w:val="202122"/>
-          <w:spacing w:val="3"/>
-          <w:kern w:val="0"/>
-          <w14:ligatures w14:val="none"/>
-        </w:rPr>
-        <w:t xml:space="preserve">” Here the comment description is not correct. </w:t>
-      </w:r>
-      <w:r>
-        <w:rPr>
-          <w:rFonts w:ascii="Calibri" w:eastAsia="Times New Roman" w:hAnsi="Calibri" w:cs="Calibri"/>
-          <w:color w:val="202122"/>
-          <w:spacing w:val="3"/>
-          <w:kern w:val="0"/>
-          <w14:ligatures w14:val="none"/>
-        </w:rPr>
-        <w:br/>
-      </w:r>
-      <w:r>
-        <w:rPr>
-          <w:rFonts w:ascii="Calibri" w:eastAsia="Times New Roman" w:hAnsi="Calibri" w:cs="Calibri"/>
-          <w:noProof/>
-          <w:color w:val="202122"/>
-          <w:spacing w:val="3"/>
-          <w:kern w:val="0"/>
-        </w:rPr>
-        <w:drawing>
-          <wp:inline distT="0" distB="0" distL="0" distR="0" wp14:anchorId="4CF03EE1" wp14:editId="0EDDC10B">
-            <wp:extent cx="1994263" cy="2833329"/>
-            <wp:effectExtent l="0" t="0" r="0" b="0"/>
-            <wp:docPr id="223225476" name="Picture 1" descr="A screenshot of a computer program&#10;&#10;Description automatically generated"/>
-            <wp:cNvGraphicFramePr>
-              <a:graphicFrameLocks xmlns:a="http://schemas.openxmlformats.org/drawingml/2006/main" noChangeAspect="1"/>
-            </wp:cNvGraphicFramePr>
-            <a:graphic xmlns:a="http://schemas.openxmlformats.org/drawingml/2006/main">
-              <a:graphicData uri="http://schemas.openxmlformats.org/drawingml/2006/picture">
-                <pic:pic xmlns:pic="http://schemas.openxmlformats.org/drawingml/2006/picture">
-                  <pic:nvPicPr>
-                    <pic:cNvPr id="223225476" name="Picture 1" descr="A screenshot of a computer program&#10;&#10;Description automatically generated"/>
-                    <pic:cNvPicPr/>
-                  </pic:nvPicPr>
-                  <pic:blipFill>
-                    <a:blip r:embed="rId5" cstate="print">
-                      <a:extLst>
-                        <a:ext uri="{28A0092B-C50C-407E-A947-70E740481C1C}">
-                          <a14:useLocalDpi xmlns:a14="http://schemas.microsoft.com/office/drawing/2010/main" val="0"/>
-                        </a:ext>
-                      </a:extLst>
-                    </a:blip>
-                    <a:stretch>
-                      <a:fillRect/>
-                    </a:stretch>
-                  </pic:blipFill>
-                  <pic:spPr>
-                    <a:xfrm>
-                      <a:off x="0" y="0"/>
-                      <a:ext cx="1999985" cy="2841459"/>
-                    </a:xfrm>
-                    <a:prstGeom prst="rect">
-                      <a:avLst/>
-                    </a:prstGeom>
-                  </pic:spPr>
-                </pic:pic>
-              </a:graphicData>
-            </a:graphic>
-          </wp:inline>
-        </w:drawing>
-      </w:r>
-      <w:r>
-        <w:rPr>
-          <w:rFonts w:ascii="Calibri" w:eastAsia="Times New Roman" w:hAnsi="Calibri" w:cs="Calibri"/>
-          <w:color w:val="202122"/>
-          <w:spacing w:val="3"/>
-          <w:kern w:val="0"/>
-          <w14:ligatures w14:val="none"/>
-        </w:rPr>
-        <w:br/>
-      </w:r>
-      <w:proofErr w:type="gramStart"/>
-      <w:r>
-        <w:rPr>
-          <w:rFonts w:ascii="Calibri" w:eastAsia="Times New Roman" w:hAnsi="Calibri" w:cs="Calibri"/>
-          <w:color w:val="202122"/>
-          <w:spacing w:val="3"/>
-          <w:kern w:val="0"/>
-          <w14:ligatures w14:val="none"/>
-        </w:rPr>
-        <w:t>So</w:t>
-      </w:r>
-      <w:proofErr w:type="gramEnd"/>
-      <w:r>
-        <w:rPr>
-          <w:rFonts w:ascii="Calibri" w:eastAsia="Times New Roman" w:hAnsi="Calibri" w:cs="Calibri"/>
-          <w:color w:val="202122"/>
-          <w:spacing w:val="3"/>
-          <w:kern w:val="0"/>
-          <w14:ligatures w14:val="none"/>
-        </w:rPr>
-        <w:t xml:space="preserve"> I can undo this commit by using the command git revert&lt;</w:t>
-      </w:r>
-      <w:r>
-        <w:rPr>
-          <w:rFonts w:ascii="Calibri" w:eastAsia="Times New Roman" w:hAnsi="Calibri" w:cs="Calibri"/>
-          <w:color w:val="202122"/>
-          <w:spacing w:val="3"/>
-          <w:kern w:val="0"/>
-          <w14:ligatures w14:val="none"/>
-        </w:rPr>
-        <w:t xml:space="preserve"> </w:t>
-      </w:r>
-      <w:r>
-        <w:rPr>
-          <w:rFonts w:ascii="Calibri" w:eastAsia="Times New Roman" w:hAnsi="Calibri" w:cs="Calibri"/>
-          <w:color w:val="202122"/>
-          <w:spacing w:val="3"/>
-          <w:kern w:val="0"/>
-          <w14:ligatures w14:val="none"/>
-        </w:rPr>
-        <w:t>c06bd5db5f9210306e956410ba96620cb3083125</w:t>
-      </w:r>
-      <w:r>
-        <w:rPr>
-          <w:rFonts w:ascii="Calibri" w:eastAsia="Times New Roman" w:hAnsi="Calibri" w:cs="Calibri"/>
-          <w:color w:val="202122"/>
-          <w:spacing w:val="3"/>
-          <w:kern w:val="0"/>
-          <w14:ligatures w14:val="none"/>
-        </w:rPr>
-        <w:t>&gt;</w:t>
-      </w:r>
-    </w:p>
-    <w:p>
-      <w:pPr>
-        <w:pStyle w:val="ListParagraph"/>
-        <w:numPr>
-          <w:ilvl w:val="0"/>
-          <w:numId w:val="2"/>
-        </w:numPr>
-        <w:shd w:val="clear" w:color="auto" w:fill="FFFFFF"/>
-        <w:spacing w:before="100" w:beforeAutospacing="1" w:after="100" w:afterAutospacing="1"/>
-        <w:ind w:left="284" w:hanging="284"/>
-        <w:rPr>
-          <w:rFonts w:ascii="Calibri" w:eastAsia="Times New Roman" w:hAnsi="Calibri" w:cs="Calibri"/>
-          <w:color w:val="202122"/>
-          <w:spacing w:val="3"/>
-          <w:kern w:val="0"/>
-          <w14:ligatures w14:val="none"/>
-        </w:rPr>
-      </w:pPr>
-    </w:p>
-    <w:p>
-      <w:pPr>
-        <w:pStyle w:val="ListParagraph"/>
-        <w:numPr>
-          <w:ilvl w:val="0"/>
-          <w:numId w:val="2"/>
-        </w:numPr>
-        <w:shd w:val="clear" w:color="auto" w:fill="FFFFFF"/>
-        <w:spacing w:before="100" w:beforeAutospacing="1" w:after="100" w:afterAutospacing="1"/>
-        <w:ind w:left="284" w:hanging="284"/>
-        <w:rPr>
-          <w:rFonts w:ascii="Calibri" w:eastAsia="Times New Roman" w:hAnsi="Calibri" w:cs="Calibri"/>
-          <w:color w:val="202122"/>
-          <w:spacing w:val="3"/>
-          <w:kern w:val="0"/>
-          <w14:ligatures w14:val="none"/>
-        </w:rPr>
-      </w:pPr>
-    </w:p>
-    <w:p>
-      <w:pPr>
-        <w:pStyle w:val="ListParagraph"/>
-        <w:numPr>
-          <w:ilvl w:val="0"/>
-          <w:numId w:val="2"/>
-        </w:numPr>
-        <w:shd w:val="clear" w:color="auto" w:fill="FFFFFF"/>
-        <w:spacing w:before="100" w:beforeAutospacing="1" w:after="100" w:afterAutospacing="1"/>
-        <w:ind w:left="284" w:hanging="284"/>
-        <w:rPr>
-          <w:rFonts w:ascii="Calibri" w:eastAsia="Times New Roman" w:hAnsi="Calibri" w:cs="Calibri"/>
-          <w:color w:val="202122"/>
-          <w:spacing w:val="3"/>
-          <w:kern w:val="0"/>
-          <w14:ligatures w14:val="none"/>
-        </w:rPr>
-      </w:pPr>
-      <w:r>
-        <w:rPr>
-          <w:rFonts w:ascii="Calibri" w:eastAsia="Times New Roman" w:hAnsi="Calibri" w:cs="Calibri"/>
-          <w:color w:val="202122"/>
-          <w:spacing w:val="3"/>
-          <w:kern w:val="0"/>
-          <w14:ligatures w14:val="none"/>
-        </w:rPr>
-        <w:br/>
-      </w:r>
-      <w:r>
-        <w:rPr>
-          <w:rFonts w:ascii="Calibri" w:eastAsia="Times New Roman" w:hAnsi="Calibri" w:cs="Calibri"/>
-          <w:color w:val="202122"/>
-          <w:spacing w:val="3"/>
-          <w:kern w:val="0"/>
-          <w14:ligatures w14:val="none"/>
-        </w:rPr>
-        <w:br/>
-      </w:r>
-      <w:r>
-        <w:rPr>
-          <w:rFonts w:ascii="Calibri" w:eastAsia="Times New Roman" w:hAnsi="Calibri" w:cs="Calibri"/>
-          <w:color w:val="202122"/>
-          <w:spacing w:val="3"/>
-          <w:kern w:val="0"/>
-          <w14:ligatures w14:val="none"/>
-        </w:rPr>
-        <w:br/>
-      </w:r>
-      <w:r>
-        <w:rPr>
-          <w:rFonts w:ascii="Segoe UI" w:hAnsi="Segoe UI" w:cs="Segoe UI"/>
-          <w:color w:val="D1D5DB"/>
-          <w:shd w:val="clear" w:color="auto" w:fill="343541"/>
-        </w:rPr>
-        <w:t xml:space="preserve">To undo a commit in Git, you can use the </w:t>
-      </w:r>
-      <w:r>
-        <w:rPr>
-          <w:rStyle w:val="HTMLCode"/>
-          <w:rFonts w:ascii="Monaco" w:eastAsiaTheme="minorHAnsi" w:hAnsi="Monaco"/>
-          <w:b/>
-          <w:bCs/>
-          <w:sz w:val="21"/>
-          <w:szCs w:val="21"/>
-          <w:bdr w:val="single" w:sz="2" w:space="0" w:color="D9D9E3" w:frame="1"/>
-          <w:shd w:val="clear" w:color="auto" w:fill="343541"/>
-        </w:rPr>
-        <w:t>git revert</w:t>
-      </w:r>
-      <w:r>
-        <w:rPr>
-          <w:rFonts w:ascii="Segoe UI" w:hAnsi="Segoe UI" w:cs="Segoe UI"/>
-          <w:color w:val="D1D5DB"/>
-          <w:shd w:val="clear" w:color="auto" w:fill="343541"/>
-        </w:rPr>
-        <w:t xml:space="preserve"> command. This command creates a new commit that undoes the changes made in a specific commit while preserving the commit history. To use </w:t>
-      </w:r>
-      <w:proofErr w:type="gramStart"/>
-      <w:r>
-        <w:rPr>
-          <w:rStyle w:val="HTMLCode"/>
-          <w:rFonts w:ascii="Monaco" w:eastAsiaTheme="minorHAnsi" w:hAnsi="Monaco"/>
-          <w:b/>
-          <w:bCs/>
-          <w:sz w:val="21"/>
-          <w:szCs w:val="21"/>
-          <w:bdr w:val="single" w:sz="2" w:space="0" w:color="D9D9E3" w:frame="1"/>
-          <w:shd w:val="clear" w:color="auto" w:fill="343541"/>
-        </w:rPr>
-        <w:t>git</w:t>
-      </w:r>
-      <w:proofErr w:type="gramEnd"/>
-      <w:r>
-        <w:rPr>
-          <w:rStyle w:val="HTMLCode"/>
-          <w:rFonts w:ascii="Monaco" w:eastAsiaTheme="minorHAnsi" w:hAnsi="Monaco"/>
-          <w:b/>
-          <w:bCs/>
-          <w:sz w:val="21"/>
-          <w:szCs w:val="21"/>
-          <w:bdr w:val="single" w:sz="2" w:space="0" w:color="D9D9E3" w:frame="1"/>
-          <w:shd w:val="clear" w:color="auto" w:fill="343541"/>
-        </w:rPr>
-        <w:t xml:space="preserve"> revert</w:t>
-      </w:r>
-      <w:r>
-        <w:rPr>
-          <w:rFonts w:ascii="Segoe UI" w:hAnsi="Segoe UI" w:cs="Segoe UI"/>
-          <w:color w:val="D1D5DB"/>
-          <w:shd w:val="clear" w:color="auto" w:fill="343541"/>
-        </w:rPr>
-        <w:t xml:space="preserve">, first, identify the commit hash you want to revert to using </w:t>
-      </w:r>
-      <w:r>
-        <w:rPr>
-          <w:rStyle w:val="HTMLCode"/>
-          <w:rFonts w:ascii="Monaco" w:eastAsiaTheme="minorHAnsi" w:hAnsi="Monaco"/>
-          <w:b/>
-          <w:bCs/>
-          <w:sz w:val="21"/>
-          <w:szCs w:val="21"/>
-          <w:bdr w:val="single" w:sz="2" w:space="0" w:color="D9D9E3" w:frame="1"/>
-          <w:shd w:val="clear" w:color="auto" w:fill="343541"/>
-        </w:rPr>
-        <w:t>git log</w:t>
-      </w:r>
-      <w:r>
-        <w:rPr>
-          <w:rFonts w:ascii="Segoe UI" w:hAnsi="Segoe UI" w:cs="Segoe UI"/>
-          <w:color w:val="D1D5DB"/>
-          <w:shd w:val="clear" w:color="auto" w:fill="343541"/>
-        </w:rPr>
-        <w:t xml:space="preserve">. Then, run </w:t>
-      </w:r>
-      <w:r>
-        <w:rPr>
-          <w:rStyle w:val="HTMLCode"/>
-          <w:rFonts w:ascii="Monaco" w:eastAsiaTheme="minorHAnsi" w:hAnsi="Monaco"/>
-          <w:b/>
-          <w:bCs/>
-          <w:sz w:val="21"/>
-          <w:szCs w:val="21"/>
-          <w:bdr w:val="single" w:sz="2" w:space="0" w:color="D9D9E3" w:frame="1"/>
-          <w:shd w:val="clear" w:color="auto" w:fill="343541"/>
-        </w:rPr>
-        <w:t>git revert &lt;commit-hash&gt;</w:t>
-      </w:r>
-      <w:r>
-        <w:rPr>
-          <w:rFonts w:ascii="Segoe UI" w:hAnsi="Segoe UI" w:cs="Segoe UI"/>
-          <w:color w:val="D1D5DB"/>
-          <w:shd w:val="clear" w:color="auto" w:fill="343541"/>
-        </w:rPr>
-        <w:t>. The command opens a text editor where you can add a revert commit message. Finally, save and close the text editor, and Git will create a new commit that effectively undoes the changes introduced by the specified commit.</w:t>
       </w:r>
     </w:p>
     <w:p>

</xml_diff>